<commit_message>
chmod recursive for files folders
</commit_message>
<xml_diff>
--- a/www/application/templates/contract/dogovor.docx
+++ b/www/application/templates/contract/dogovor.docx
@@ -50,7 +50,7 @@
     </w:p>
     <w:p>
       <w:pPr>
-        <w:pStyle w:val="Normal"/>
+        <w:pStyle w:val="1"/>
         <w:tabs>
           <w:tab w:val="left" w:pos="6300"/>
         </w:tabs>
@@ -106,7 +106,7 @@
     </w:p>
     <w:p>
       <w:pPr>
-        <w:pStyle w:val="Normal"/>
+        <w:pStyle w:val="1"/>
         <w:jc w:val="both"/>
         <w:rPr>
           <w:sz w:val="22"/>
@@ -152,7 +152,7 @@
     </w:p>
     <w:p>
       <w:pPr>
-        <w:pStyle w:val="Normal"/>
+        <w:pStyle w:val="1"/>
         <w:jc w:val="both"/>
         <w:rPr>
           <w:sz w:val="22"/>
@@ -161,7 +161,7 @@
     </w:p>
     <w:p>
       <w:pPr>
-        <w:pStyle w:val="Normal"/>
+        <w:pStyle w:val="1"/>
         <w:shd w:val="clear" w:color="auto" w:fill="FFFFFF"/>
         <w:ind w:firstLine="720"/>
         <w:jc w:val="both"/>
@@ -525,7 +525,7 @@
     </w:p>
     <w:p>
       <w:pPr>
-        <w:pStyle w:val="1"/>
+        <w:pStyle w:val="10"/>
         <w:shd w:val="clear" w:color="auto" w:fill="FFFFFF"/>
         <w:spacing w:line="276" w:lineRule="auto"/>
         <w:jc w:val="center"/>
@@ -577,7 +577,7 @@
     </w:p>
     <w:p>
       <w:pPr>
-        <w:pStyle w:val="1"/>
+        <w:pStyle w:val="10"/>
         <w:shd w:val="clear" w:color="auto" w:fill="FFFFFF"/>
         <w:spacing w:line="276" w:lineRule="auto"/>
         <w:jc w:val="center"/>
@@ -622,7 +622,7 @@
     </w:p>
     <w:p>
       <w:pPr>
-        <w:pStyle w:val="heading1"/>
+        <w:pStyle w:val="11"/>
         <w:outlineLvl w:val="0"/>
         <w:rPr>
           <w:rFonts w:ascii="Times New Roman" w:hAnsi="Times New Roman"/>
@@ -794,7 +794,23 @@
           <w:b/>
           <w:spacing w:val="-8"/>
         </w:rPr>
-        <w:t>Водитель мототранспортных средств</w:t>
+        <w:t xml:space="preserve">Водитель </w:t>
+      </w:r>
+      <w:proofErr w:type="spellStart"/>
+      <w:r>
+        <w:rPr>
+          <w:b/>
+          <w:spacing w:val="-8"/>
+        </w:rPr>
+        <w:t>мототранспортных</w:t>
+      </w:r>
+      <w:proofErr w:type="spellEnd"/>
+      <w:r>
+        <w:rPr>
+          <w:b/>
+          <w:spacing w:val="-8"/>
+        </w:rPr>
+        <w:t xml:space="preserve"> средств</w:t>
       </w:r>
     </w:p>
     <w:p>
@@ -908,7 +924,7 @@
     </w:p>
     <w:p>
       <w:pPr>
-        <w:pStyle w:val="heading1"/>
+        <w:pStyle w:val="11"/>
         <w:numPr>
           <w:ilvl w:val="0"/>
           <w:numId w:val="3"/>
@@ -1523,7 +1539,6 @@
         </w:rPr>
       </w:pPr>
       <w:r>
-        <w:lastRenderedPageBreak/>
         <w:t xml:space="preserve">Обеспечивать посещение </w:t>
       </w:r>
       <w:r>
@@ -1569,6 +1584,7 @@
         </w:rPr>
       </w:pPr>
       <w:r>
+        <w:lastRenderedPageBreak/>
         <w:t>Обеспечивать С</w:t>
       </w:r>
       <w:r>
@@ -1754,7 +1770,7 @@
     </w:p>
     <w:p>
       <w:pPr>
-        <w:pStyle w:val="heading1"/>
+        <w:pStyle w:val="11"/>
         <w:numPr>
           <w:ilvl w:val="0"/>
           <w:numId w:val="15"/>
@@ -2029,7 +2045,7 @@
     </w:p>
     <w:p>
       <w:pPr>
-        <w:pStyle w:val="heading1"/>
+        <w:pStyle w:val="11"/>
         <w:numPr>
           <w:ilvl w:val="0"/>
           <w:numId w:val="15"/>
@@ -2068,7 +2084,7 @@
         <w:t xml:space="preserve">Размер стоимости за образовательные услуги, предусмотренные в разделе 1, составляет </w:t>
       </w:r>
       <w:r>
-        <w:t>25</w:t>
+        <w:t>26</w:t>
       </w:r>
       <w:r>
         <w:t>000-00</w:t>
@@ -2077,7 +2093,13 @@
         <w:t xml:space="preserve"> (</w:t>
       </w:r>
       <w:r>
-        <w:t>двадцать пять тысяч</w:t>
+        <w:t xml:space="preserve">двадцать </w:t>
+      </w:r>
+      <w:r>
+        <w:t>шесть</w:t>
+      </w:r>
+      <w:r>
+        <w:t xml:space="preserve"> тысяч</w:t>
       </w:r>
       <w:r>
         <w:t xml:space="preserve">) рублей </w:t>
@@ -2094,6 +2116,8 @@
       <w:r>
         <w:t>после даты заключения договора.</w:t>
       </w:r>
+      <w:bookmarkStart w:id="0" w:name="_GoBack"/>
+      <w:bookmarkEnd w:id="0"/>
     </w:p>
     <w:p>
       <w:pPr>
@@ -2239,7 +2263,7 @@
     </w:p>
     <w:p>
       <w:pPr>
-        <w:pStyle w:val="heading1"/>
+        <w:pStyle w:val="11"/>
         <w:numPr>
           <w:ilvl w:val="0"/>
           <w:numId w:val="11"/>
@@ -2569,7 +2593,7 @@
     </w:p>
     <w:p>
       <w:pPr>
-        <w:pStyle w:val="heading1"/>
+        <w:pStyle w:val="11"/>
         <w:numPr>
           <w:ilvl w:val="0"/>
           <w:numId w:val="11"/>
@@ -2640,7 +2664,7 @@
     </w:p>
     <w:p>
       <w:pPr>
-        <w:pStyle w:val="heading1"/>
+        <w:pStyle w:val="11"/>
         <w:numPr>
           <w:ilvl w:val="0"/>
           <w:numId w:val="11"/>
@@ -2694,7 +2718,7 @@
     </w:p>
     <w:p>
       <w:pPr>
-        <w:pStyle w:val="Normal"/>
+        <w:pStyle w:val="1"/>
         <w:numPr>
           <w:ilvl w:val="1"/>
           <w:numId w:val="8"/>
@@ -2743,7 +2767,7 @@
     </w:p>
     <w:p>
       <w:pPr>
-        <w:pStyle w:val="Normal"/>
+        <w:pStyle w:val="1"/>
         <w:numPr>
           <w:ilvl w:val="1"/>
           <w:numId w:val="8"/>
@@ -2817,12 +2841,11 @@
           </w:tcPr>
           <w:p>
             <w:pPr>
-              <w:pStyle w:val="heading1"/>
-              <w:numPr>
-                <w:ilvl w:val="0"/>
-                <w:numId w:val="0"/>
-              </w:numPr>
-              <w:ind w:firstLine="3910"/>
+              <w:pStyle w:val="11"/>
+              <w:tabs>
+                <w:tab w:val="clear" w:pos="360"/>
+              </w:tabs>
+              <w:ind w:left="0" w:firstLine="3910"/>
               <w:jc w:val="left"/>
               <w:rPr>
                 <w:rFonts w:ascii="Times New Roman" w:hAnsi="Times New Roman"/>
@@ -2877,7 +2900,7 @@
           </w:tcPr>
           <w:p>
             <w:pPr>
-              <w:pStyle w:val="Normal"/>
+              <w:pStyle w:val="1"/>
               <w:jc w:val="both"/>
               <w:rPr>
                 <w:sz w:val="22"/>
@@ -2906,7 +2929,7 @@
           </w:tcPr>
           <w:p>
             <w:pPr>
-              <w:pStyle w:val="Normal"/>
+              <w:pStyle w:val="1"/>
               <w:tabs>
                 <w:tab w:val="left" w:pos="2376"/>
               </w:tabs>
@@ -2939,7 +2962,7 @@
           </w:tcPr>
           <w:p>
             <w:pPr>
-              <w:pStyle w:val="Normal"/>
+              <w:pStyle w:val="1"/>
               <w:jc w:val="both"/>
               <w:rPr>
                 <w:sz w:val="22"/>
@@ -3003,7 +3026,7 @@
           </w:tcPr>
           <w:p>
             <w:pPr>
-              <w:pStyle w:val="BodyText2"/>
+              <w:pStyle w:val="21"/>
             </w:pPr>
             <w:r>
               <w:rPr>
@@ -3019,7 +3042,7 @@
           </w:p>
           <w:p>
             <w:pPr>
-              <w:pStyle w:val="Normal"/>
+              <w:pStyle w:val="1"/>
               <w:jc w:val="both"/>
               <w:rPr>
                 <w:sz w:val="20"/>
@@ -3034,7 +3057,7 @@
           </w:p>
           <w:p>
             <w:pPr>
-              <w:pStyle w:val="Normal"/>
+              <w:pStyle w:val="1"/>
               <w:jc w:val="both"/>
               <w:rPr>
                 <w:sz w:val="20"/>
@@ -3049,7 +3072,7 @@
           </w:p>
           <w:p>
             <w:pPr>
-              <w:pStyle w:val="Normal"/>
+              <w:pStyle w:val="1"/>
               <w:jc w:val="both"/>
               <w:rPr>
                 <w:sz w:val="20"/>
@@ -3064,7 +3087,7 @@
           </w:p>
           <w:p>
             <w:pPr>
-              <w:pStyle w:val="Normal"/>
+              <w:pStyle w:val="1"/>
               <w:jc w:val="both"/>
               <w:rPr>
                 <w:sz w:val="20"/>
@@ -3079,7 +3102,7 @@
           </w:p>
           <w:p>
             <w:pPr>
-              <w:pStyle w:val="Normal"/>
+              <w:pStyle w:val="1"/>
               <w:jc w:val="both"/>
               <w:rPr>
                 <w:sz w:val="20"/>
@@ -3094,7 +3117,7 @@
           </w:p>
           <w:p>
             <w:pPr>
-              <w:pStyle w:val="Normal"/>
+              <w:pStyle w:val="1"/>
               <w:jc w:val="both"/>
               <w:rPr>
                 <w:sz w:val="20"/>
@@ -3109,7 +3132,7 @@
           </w:p>
           <w:p>
             <w:pPr>
-              <w:pStyle w:val="Normal"/>
+              <w:pStyle w:val="1"/>
               <w:jc w:val="both"/>
               <w:rPr>
                 <w:sz w:val="20"/>
@@ -3135,7 +3158,7 @@
           </w:tcPr>
           <w:p>
             <w:pPr>
-              <w:pStyle w:val="1"/>
+              <w:pStyle w:val="10"/>
               <w:tabs>
                 <w:tab w:val="left" w:pos="2376"/>
               </w:tabs>
@@ -3159,7 +3182,7 @@
           </w:p>
           <w:p>
             <w:pPr>
-              <w:pStyle w:val="1"/>
+              <w:pStyle w:val="10"/>
               <w:tabs>
                 <w:tab w:val="left" w:pos="2376"/>
               </w:tabs>
@@ -3170,7 +3193,7 @@
           </w:p>
           <w:p>
             <w:pPr>
-              <w:pStyle w:val="1"/>
+              <w:pStyle w:val="10"/>
               <w:tabs>
                 <w:tab w:val="left" w:pos="2376"/>
               </w:tabs>
@@ -3187,7 +3210,7 @@
           </w:p>
           <w:p>
             <w:pPr>
-              <w:pStyle w:val="1"/>
+              <w:pStyle w:val="10"/>
               <w:tabs>
                 <w:tab w:val="left" w:pos="2376"/>
               </w:tabs>
@@ -3202,6 +3225,7 @@
               </w:rPr>
               <w:t xml:space="preserve">серия:  </w:t>
             </w:r>
+            <w:proofErr w:type="spellStart"/>
             <w:r>
               <w:rPr>
                 <w:sz w:val="22"/>
@@ -3209,10 +3233,11 @@
               </w:rPr>
               <w:t>CSeriya</w:t>
             </w:r>
+            <w:proofErr w:type="spellEnd"/>
           </w:p>
           <w:p>
             <w:pPr>
-              <w:pStyle w:val="1"/>
+              <w:pStyle w:val="10"/>
               <w:tabs>
                 <w:tab w:val="left" w:pos="2376"/>
               </w:tabs>
@@ -3239,6 +3264,7 @@
               </w:rPr>
               <w:t xml:space="preserve"> </w:t>
             </w:r>
+            <w:proofErr w:type="spellStart"/>
             <w:r>
               <w:rPr>
                 <w:sz w:val="22"/>
@@ -3246,10 +3272,11 @@
               </w:rPr>
               <w:t>CNomer</w:t>
             </w:r>
+            <w:proofErr w:type="spellEnd"/>
           </w:p>
           <w:p>
             <w:pPr>
-              <w:pStyle w:val="1"/>
+              <w:pStyle w:val="10"/>
               <w:tabs>
                 <w:tab w:val="left" w:pos="2376"/>
               </w:tabs>
@@ -3270,6 +3297,7 @@
               </w:rPr>
               <w:t xml:space="preserve"> </w:t>
             </w:r>
+            <w:proofErr w:type="spellStart"/>
             <w:r>
               <w:rPr>
                 <w:sz w:val="22"/>
@@ -3277,10 +3305,11 @@
               </w:rPr>
               <w:t>CVidan</w:t>
             </w:r>
+            <w:proofErr w:type="spellEnd"/>
           </w:p>
           <w:p>
             <w:pPr>
-              <w:pStyle w:val="1"/>
+              <w:pStyle w:val="10"/>
               <w:tabs>
                 <w:tab w:val="left" w:pos="2376"/>
               </w:tabs>
@@ -3304,7 +3333,7 @@
           </w:tcPr>
           <w:p>
             <w:pPr>
-              <w:pStyle w:val="1"/>
+              <w:pStyle w:val="10"/>
               <w:tabs>
                 <w:tab w:val="left" w:pos="2376"/>
               </w:tabs>
@@ -3340,7 +3369,7 @@
           </w:p>
           <w:p>
             <w:pPr>
-              <w:pStyle w:val="1"/>
+              <w:pStyle w:val="10"/>
               <w:tabs>
                 <w:tab w:val="left" w:pos="2376"/>
               </w:tabs>
@@ -3351,7 +3380,7 @@
           </w:p>
           <w:p>
             <w:pPr>
-              <w:pStyle w:val="1"/>
+              <w:pStyle w:val="10"/>
               <w:tabs>
                 <w:tab w:val="left" w:pos="2376"/>
               </w:tabs>
@@ -3368,7 +3397,7 @@
           </w:p>
           <w:p>
             <w:pPr>
-              <w:pStyle w:val="1"/>
+              <w:pStyle w:val="10"/>
               <w:tabs>
                 <w:tab w:val="left" w:pos="2376"/>
               </w:tabs>
@@ -3383,6 +3412,7 @@
               </w:rPr>
               <w:t xml:space="preserve">серия:  </w:t>
             </w:r>
+            <w:proofErr w:type="spellStart"/>
             <w:r>
               <w:rPr>
                 <w:sz w:val="22"/>
@@ -3390,10 +3420,11 @@
               </w:rPr>
               <w:t>LSeriya</w:t>
             </w:r>
+            <w:proofErr w:type="spellEnd"/>
           </w:p>
           <w:p>
             <w:pPr>
-              <w:pStyle w:val="1"/>
+              <w:pStyle w:val="10"/>
               <w:tabs>
                 <w:tab w:val="left" w:pos="2376"/>
               </w:tabs>
@@ -3414,6 +3445,7 @@
               </w:rPr>
               <w:t xml:space="preserve"> </w:t>
             </w:r>
+            <w:proofErr w:type="spellStart"/>
             <w:r>
               <w:rPr>
                 <w:sz w:val="22"/>
@@ -3421,10 +3453,11 @@
               </w:rPr>
               <w:t>LNomer</w:t>
             </w:r>
+            <w:proofErr w:type="spellEnd"/>
           </w:p>
           <w:p>
             <w:pPr>
-              <w:pStyle w:val="1"/>
+              <w:pStyle w:val="10"/>
               <w:tabs>
                 <w:tab w:val="left" w:pos="2376"/>
               </w:tabs>
@@ -3450,6 +3483,7 @@
               </w:rPr>
               <w:t xml:space="preserve"> </w:t>
             </w:r>
+            <w:proofErr w:type="spellStart"/>
             <w:r>
               <w:rPr>
                 <w:sz w:val="22"/>
@@ -3457,16 +3491,16 @@
               </w:rPr>
               <w:t>LVidan</w:t>
             </w:r>
+            <w:proofErr w:type="spellEnd"/>
           </w:p>
           <w:p>
             <w:pPr>
-              <w:pStyle w:val="1"/>
+              <w:pStyle w:val="10"/>
               <w:tabs>
                 <w:tab w:val="left" w:pos="2376"/>
               </w:tabs>
               <w:rPr>
                 <w:sz w:val="22"/>
-                <w:lang w:val="en-US"/>
               </w:rPr>
             </w:pPr>
           </w:p>
@@ -3491,7 +3525,7 @@
           </w:tcPr>
           <w:p>
             <w:pPr>
-              <w:pStyle w:val="Normal"/>
+              <w:pStyle w:val="1"/>
               <w:jc w:val="both"/>
               <w:rPr>
                 <w:sz w:val="20"/>
@@ -3506,7 +3540,7 @@
           </w:p>
           <w:p>
             <w:pPr>
-              <w:pStyle w:val="Normal"/>
+              <w:pStyle w:val="1"/>
               <w:jc w:val="both"/>
               <w:rPr>
                 <w:sz w:val="20"/>
@@ -3521,7 +3555,7 @@
           </w:p>
           <w:p>
             <w:pPr>
-              <w:pStyle w:val="Normal"/>
+              <w:pStyle w:val="1"/>
               <w:jc w:val="both"/>
               <w:rPr>
                 <w:sz w:val="20"/>
@@ -3536,7 +3570,7 @@
           </w:p>
           <w:p>
             <w:pPr>
-              <w:pStyle w:val="Normal"/>
+              <w:pStyle w:val="1"/>
               <w:jc w:val="both"/>
               <w:rPr>
                 <w:sz w:val="20"/>
@@ -3551,7 +3585,7 @@
           </w:p>
           <w:p>
             <w:pPr>
-              <w:pStyle w:val="Normal"/>
+              <w:pStyle w:val="1"/>
               <w:tabs>
                 <w:tab w:val="left" w:pos="2160"/>
               </w:tabs>
@@ -3569,7 +3603,7 @@
           </w:p>
           <w:p>
             <w:pPr>
-              <w:pStyle w:val="Normal"/>
+              <w:pStyle w:val="1"/>
               <w:tabs>
                 <w:tab w:val="left" w:pos="2160"/>
               </w:tabs>
@@ -3578,16 +3612,24 @@
                 <w:sz w:val="20"/>
               </w:rPr>
             </w:pPr>
+            <w:proofErr w:type="spellStart"/>
             <w:r>
               <w:rPr>
                 <w:sz w:val="20"/>
               </w:rPr>
-              <w:t>Юр.адрес: ул. Смольная, д.36, Москва, 125993</w:t>
+              <w:t>Юр.адрес</w:t>
+            </w:r>
+            <w:proofErr w:type="spellEnd"/>
+            <w:r>
+              <w:rPr>
+                <w:sz w:val="20"/>
+              </w:rPr>
+              <w:t>: ул. Смольная, д.36, Москва, 125993</w:t>
             </w:r>
           </w:p>
           <w:p>
             <w:pPr>
-              <w:pStyle w:val="Normal"/>
+              <w:pStyle w:val="1"/>
               <w:tabs>
                 <w:tab w:val="left" w:pos="2160"/>
               </w:tabs>
@@ -3601,7 +3643,21 @@
               <w:rPr>
                 <w:sz w:val="20"/>
               </w:rPr>
-              <w:t>Факт. адрес: Нахимовский пр-кт, д.21. Москва, 117638</w:t>
+              <w:t xml:space="preserve">Факт. адрес: Нахимовский </w:t>
+            </w:r>
+            <w:proofErr w:type="spellStart"/>
+            <w:r>
+              <w:rPr>
+                <w:sz w:val="20"/>
+              </w:rPr>
+              <w:t>пр-кт</w:t>
+            </w:r>
+            <w:proofErr w:type="spellEnd"/>
+            <w:r>
+              <w:rPr>
+                <w:sz w:val="20"/>
+              </w:rPr>
+              <w:t>, д.21. Москва, 117638</w:t>
             </w:r>
           </w:p>
         </w:tc>
@@ -3617,7 +3673,7 @@
           </w:tcPr>
           <w:p>
             <w:pPr>
-              <w:pStyle w:val="1"/>
+              <w:pStyle w:val="10"/>
               <w:tabs>
                 <w:tab w:val="left" w:pos="2376"/>
               </w:tabs>
@@ -3636,7 +3692,7 @@
           </w:p>
           <w:p>
             <w:pPr>
-              <w:pStyle w:val="1"/>
+              <w:pStyle w:val="10"/>
               <w:tabs>
                 <w:tab w:val="left" w:pos="2376"/>
               </w:tabs>
@@ -3646,6 +3702,7 @@
                 <w:lang w:val="en-US"/>
               </w:rPr>
             </w:pPr>
+            <w:proofErr w:type="spellStart"/>
             <w:r>
               <w:rPr>
                 <w:sz w:val="22"/>
@@ -3653,6 +3710,7 @@
               </w:rPr>
               <w:t>CAddress</w:t>
             </w:r>
+            <w:proofErr w:type="spellEnd"/>
           </w:p>
         </w:tc>
         <w:tc>
@@ -3668,7 +3726,7 @@
           </w:tcPr>
           <w:p>
             <w:pPr>
-              <w:pStyle w:val="1"/>
+              <w:pStyle w:val="10"/>
               <w:tabs>
                 <w:tab w:val="left" w:pos="2376"/>
               </w:tabs>
@@ -3686,7 +3744,7 @@
           </w:p>
           <w:p>
             <w:pPr>
-              <w:pStyle w:val="1"/>
+              <w:pStyle w:val="10"/>
               <w:tabs>
                 <w:tab w:val="left" w:pos="2376"/>
               </w:tabs>
@@ -3695,6 +3753,7 @@
                 <w:lang w:val="en-US"/>
               </w:rPr>
             </w:pPr>
+            <w:proofErr w:type="spellStart"/>
             <w:r>
               <w:rPr>
                 <w:sz w:val="22"/>
@@ -3702,6 +3761,7 @@
               </w:rPr>
               <w:t>LAddress</w:t>
             </w:r>
+            <w:proofErr w:type="spellEnd"/>
           </w:p>
         </w:tc>
       </w:tr>
@@ -3724,7 +3784,7 @@
           </w:tcPr>
           <w:p>
             <w:pPr>
-              <w:pStyle w:val="Normal"/>
+              <w:pStyle w:val="1"/>
               <w:tabs>
                 <w:tab w:val="left" w:pos="2160"/>
               </w:tabs>
@@ -3753,7 +3813,7 @@
           </w:tcPr>
           <w:p>
             <w:pPr>
-              <w:pStyle w:val="1"/>
+              <w:pStyle w:val="10"/>
               <w:tabs>
                 <w:tab w:val="left" w:pos="2376"/>
               </w:tabs>
@@ -3769,6 +3829,7 @@
               </w:rPr>
               <w:t xml:space="preserve">Телефон:  </w:t>
             </w:r>
+            <w:proofErr w:type="spellStart"/>
             <w:r>
               <w:rPr>
                 <w:sz w:val="22"/>
@@ -3776,8 +3837,7 @@
               </w:rPr>
               <w:t>CPhone</w:t>
             </w:r>
-            <w:bookmarkStart w:id="0" w:name="_GoBack"/>
-            <w:bookmarkEnd w:id="0"/>
+            <w:proofErr w:type="spellEnd"/>
           </w:p>
         </w:tc>
         <w:tc>
@@ -3793,7 +3853,7 @@
           </w:tcPr>
           <w:p>
             <w:pPr>
-              <w:pStyle w:val="1"/>
+              <w:pStyle w:val="10"/>
               <w:tabs>
                 <w:tab w:val="left" w:pos="2376"/>
               </w:tabs>
@@ -3808,6 +3868,7 @@
               </w:rPr>
               <w:t xml:space="preserve">Телефон:  </w:t>
             </w:r>
+            <w:proofErr w:type="spellStart"/>
             <w:r>
               <w:rPr>
                 <w:sz w:val="22"/>
@@ -3815,6 +3876,7 @@
               </w:rPr>
               <w:t>LPhone</w:t>
             </w:r>
+            <w:proofErr w:type="spellEnd"/>
           </w:p>
         </w:tc>
       </w:tr>
@@ -3839,11 +3901,11 @@
           </w:tcPr>
           <w:p>
             <w:pPr>
-              <w:pStyle w:val="heading1"/>
-              <w:numPr>
-                <w:ilvl w:val="0"/>
-                <w:numId w:val="0"/>
-              </w:numPr>
+              <w:pStyle w:val="11"/>
+              <w:tabs>
+                <w:tab w:val="clear" w:pos="360"/>
+              </w:tabs>
+              <w:ind w:left="0" w:firstLine="0"/>
               <w:jc w:val="both"/>
               <w:outlineLvl w:val="0"/>
               <w:rPr>
@@ -3881,7 +3943,7 @@
           </w:tcPr>
           <w:p>
             <w:pPr>
-              <w:pStyle w:val="Normal"/>
+              <w:pStyle w:val="1"/>
               <w:tabs>
                 <w:tab w:val="left" w:pos="2160"/>
               </w:tabs>
@@ -3905,7 +3967,7 @@
           </w:p>
           <w:p>
             <w:pPr>
-              <w:pStyle w:val="Normal"/>
+              <w:pStyle w:val="1"/>
               <w:tabs>
                 <w:tab w:val="left" w:pos="2160"/>
               </w:tabs>
@@ -3920,7 +3982,7 @@
           </w:p>
           <w:p>
             <w:pPr>
-              <w:pStyle w:val="Normal"/>
+              <w:pStyle w:val="1"/>
               <w:tabs>
                 <w:tab w:val="left" w:pos="2340"/>
               </w:tabs>
@@ -3946,7 +4008,7 @@
           </w:p>
           <w:p>
             <w:pPr>
-              <w:pStyle w:val="Normal"/>
+              <w:pStyle w:val="1"/>
               <w:tabs>
                 <w:tab w:val="left" w:pos="2340"/>
               </w:tabs>
@@ -3958,6 +4020,7 @@
                 <w:sz w:val="22"/>
               </w:rPr>
             </w:pPr>
+            <w:proofErr w:type="spellStart"/>
             <w:r>
               <w:rPr>
                 <w:rFonts w:ascii="Arial" w:hAnsi="Arial"/>
@@ -3967,6 +4030,7 @@
               </w:rPr>
               <w:t>А.В.Чурилов</w:t>
             </w:r>
+            <w:proofErr w:type="spellEnd"/>
           </w:p>
         </w:tc>
         <w:tc>
@@ -3977,7 +4041,7 @@
           </w:tcPr>
           <w:p>
             <w:pPr>
-              <w:pStyle w:val="Normal"/>
+              <w:pStyle w:val="1"/>
               <w:tabs>
                 <w:tab w:val="left" w:pos="2376"/>
               </w:tabs>
@@ -4001,7 +4065,7 @@
           </w:p>
           <w:p>
             <w:pPr>
-              <w:pStyle w:val="Normal"/>
+              <w:pStyle w:val="1"/>
               <w:tabs>
                 <w:tab w:val="left" w:pos="2376"/>
               </w:tabs>
@@ -4016,7 +4080,7 @@
           </w:p>
           <w:p>
             <w:pPr>
-              <w:pStyle w:val="Normal"/>
+              <w:pStyle w:val="1"/>
               <w:tabs>
                 <w:tab w:val="left" w:pos="2376"/>
               </w:tabs>
@@ -4042,7 +4106,7 @@
           </w:p>
           <w:p>
             <w:pPr>
-              <w:pStyle w:val="Normal"/>
+              <w:pStyle w:val="1"/>
               <w:tabs>
                 <w:tab w:val="left" w:pos="2376"/>
               </w:tabs>
@@ -4064,7 +4128,7 @@
           </w:tcPr>
           <w:p>
             <w:pPr>
-              <w:pStyle w:val="Normal"/>
+              <w:pStyle w:val="1"/>
               <w:tabs>
                 <w:tab w:val="left" w:pos="2378"/>
               </w:tabs>
@@ -4124,7 +4188,7 @@
           </w:p>
           <w:p>
             <w:pPr>
-              <w:pStyle w:val="Normal"/>
+              <w:pStyle w:val="1"/>
               <w:tabs>
                 <w:tab w:val="left" w:pos="2378"/>
               </w:tabs>
@@ -4139,7 +4203,7 @@
           </w:p>
           <w:p>
             <w:pPr>
-              <w:pStyle w:val="Normal"/>
+              <w:pStyle w:val="1"/>
               <w:tabs>
                 <w:tab w:val="left" w:pos="2378"/>
               </w:tabs>
@@ -4165,7 +4229,7 @@
           </w:p>
           <w:p>
             <w:pPr>
-              <w:pStyle w:val="Normal"/>
+              <w:pStyle w:val="1"/>
               <w:tabs>
                 <w:tab w:val="left" w:pos="2378"/>
               </w:tabs>
@@ -4184,7 +4248,15 @@
     </w:tbl>
     <w:p>
       <w:r>
-        <w:t xml:space="preserve">       м.п.</w:t>
+        <w:t xml:space="preserve">       </w:t>
+      </w:r>
+      <w:proofErr w:type="spellStart"/>
+      <w:r>
+        <w:t>м.п</w:t>
+      </w:r>
+      <w:proofErr w:type="spellEnd"/>
+      <w:r>
+        <w:t>.</w:t>
       </w:r>
     </w:p>
     <w:sectPr>
@@ -4288,7 +4360,7 @@
         <w:rStyle w:val="a7"/>
         <w:noProof/>
       </w:rPr>
-      <w:t>3</w:t>
+      <w:t>2</w:t>
     </w:r>
     <w:r>
       <w:rPr>
@@ -6574,11 +6646,15 @@
   </w:style>
   <w:style w:type="character" w:default="1" w:styleId="a0">
     <w:name w:val="Default Paragraph Font"/>
+    <w:uiPriority w:val="1"/>
     <w:semiHidden/>
+    <w:unhideWhenUsed/>
   </w:style>
   <w:style w:type="table" w:default="1" w:styleId="a1">
     <w:name w:val="Normal Table"/>
+    <w:uiPriority w:val="99"/>
     <w:semiHidden/>
+    <w:unhideWhenUsed/>
     <w:tblPr>
       <w:tblInd w:w="0" w:type="dxa"/>
       <w:tblCellMar>
@@ -6591,28 +6667,32 @@
   </w:style>
   <w:style w:type="numbering" w:default="1" w:styleId="a2">
     <w:name w:val="No List"/>
+    <w:uiPriority w:val="99"/>
     <w:semiHidden/>
+    <w:unhideWhenUsed/>
   </w:style>
   <w:style w:type="paragraph" w:customStyle="1" w:styleId="a3">
     <w:name w:val="Заголовок"/>
-    <w:basedOn w:val="heading1"/>
+    <w:basedOn w:val="11"/>
     <w:pPr>
-      <w:numPr>
-        <w:numId w:val="0"/>
-      </w:numPr>
+      <w:tabs>
+        <w:tab w:val="clear" w:pos="360"/>
+      </w:tabs>
+      <w:ind w:left="0" w:firstLine="0"/>
       <w:outlineLvl w:val="0"/>
     </w:pPr>
   </w:style>
-  <w:style w:type="paragraph" w:customStyle="1" w:styleId="heading1">
-    <w:name w:val="heading 1"/>
-    <w:basedOn w:val="Normal"/>
-    <w:next w:val="Normal"/>
+  <w:style w:type="paragraph" w:customStyle="1" w:styleId="11">
+    <w:name w:val="Заголовок 11"/>
+    <w:basedOn w:val="1"/>
+    <w:next w:val="1"/>
     <w:pPr>
       <w:keepNext/>
-      <w:numPr>
-        <w:numId w:val="1"/>
-      </w:numPr>
+      <w:tabs>
+        <w:tab w:val="num" w:pos="360"/>
+      </w:tabs>
       <w:spacing w:before="120" w:after="120"/>
+      <w:ind w:left="360" w:hanging="360"/>
       <w:jc w:val="center"/>
     </w:pPr>
     <w:rPr>
@@ -6621,8 +6701,8 @@
       <w:kern w:val="32"/>
     </w:rPr>
   </w:style>
-  <w:style w:type="paragraph" w:customStyle="1" w:styleId="Normal">
-    <w:name w:val="Normal"/>
+  <w:style w:type="paragraph" w:customStyle="1" w:styleId="1">
+    <w:name w:val="Обычный1"/>
     <w:rPr>
       <w:sz w:val="24"/>
     </w:rPr>
@@ -6644,9 +6724,9 @@
       <w:jc w:val="both"/>
     </w:pPr>
   </w:style>
-  <w:style w:type="paragraph" w:customStyle="1" w:styleId="BodyText2">
-    <w:name w:val="Body Text 2"/>
-    <w:basedOn w:val="Normal"/>
+  <w:style w:type="paragraph" w:customStyle="1" w:styleId="21">
+    <w:name w:val="Основной текст 21"/>
+    <w:basedOn w:val="1"/>
     <w:pPr>
       <w:jc w:val="both"/>
     </w:pPr>
@@ -6697,7 +6777,7 @@
       <w:szCs w:val="16"/>
     </w:rPr>
   </w:style>
-  <w:style w:type="paragraph" w:customStyle="1" w:styleId="1">
+  <w:style w:type="paragraph" w:customStyle="1" w:styleId="10">
     <w:name w:val="Обычный1"/>
     <w:rsid w:val="00DA3343"/>
     <w:rPr>
@@ -6870,11 +6950,15 @@
   </w:style>
   <w:style w:type="character" w:default="1" w:styleId="a0">
     <w:name w:val="Default Paragraph Font"/>
+    <w:uiPriority w:val="1"/>
     <w:semiHidden/>
+    <w:unhideWhenUsed/>
   </w:style>
   <w:style w:type="table" w:default="1" w:styleId="a1">
     <w:name w:val="Normal Table"/>
+    <w:uiPriority w:val="99"/>
     <w:semiHidden/>
+    <w:unhideWhenUsed/>
     <w:tblPr>
       <w:tblInd w:w="0" w:type="dxa"/>
       <w:tblCellMar>
@@ -6887,28 +6971,32 @@
   </w:style>
   <w:style w:type="numbering" w:default="1" w:styleId="a2">
     <w:name w:val="No List"/>
+    <w:uiPriority w:val="99"/>
     <w:semiHidden/>
+    <w:unhideWhenUsed/>
   </w:style>
   <w:style w:type="paragraph" w:customStyle="1" w:styleId="a3">
     <w:name w:val="Заголовок"/>
-    <w:basedOn w:val="heading1"/>
+    <w:basedOn w:val="11"/>
     <w:pPr>
-      <w:numPr>
-        <w:numId w:val="0"/>
-      </w:numPr>
+      <w:tabs>
+        <w:tab w:val="clear" w:pos="360"/>
+      </w:tabs>
+      <w:ind w:left="0" w:firstLine="0"/>
       <w:outlineLvl w:val="0"/>
     </w:pPr>
   </w:style>
-  <w:style w:type="paragraph" w:customStyle="1" w:styleId="heading1">
-    <w:name w:val="heading 1"/>
-    <w:basedOn w:val="Normal"/>
-    <w:next w:val="Normal"/>
+  <w:style w:type="paragraph" w:customStyle="1" w:styleId="11">
+    <w:name w:val="Заголовок 11"/>
+    <w:basedOn w:val="1"/>
+    <w:next w:val="1"/>
     <w:pPr>
       <w:keepNext/>
-      <w:numPr>
-        <w:numId w:val="1"/>
-      </w:numPr>
+      <w:tabs>
+        <w:tab w:val="num" w:pos="360"/>
+      </w:tabs>
       <w:spacing w:before="120" w:after="120"/>
+      <w:ind w:left="360" w:hanging="360"/>
       <w:jc w:val="center"/>
     </w:pPr>
     <w:rPr>
@@ -6917,8 +7005,8 @@
       <w:kern w:val="32"/>
     </w:rPr>
   </w:style>
-  <w:style w:type="paragraph" w:customStyle="1" w:styleId="Normal">
-    <w:name w:val="Normal"/>
+  <w:style w:type="paragraph" w:customStyle="1" w:styleId="1">
+    <w:name w:val="Обычный1"/>
     <w:rPr>
       <w:sz w:val="24"/>
     </w:rPr>
@@ -6940,9 +7028,9 @@
       <w:jc w:val="both"/>
     </w:pPr>
   </w:style>
-  <w:style w:type="paragraph" w:customStyle="1" w:styleId="BodyText2">
-    <w:name w:val="Body Text 2"/>
-    <w:basedOn w:val="Normal"/>
+  <w:style w:type="paragraph" w:customStyle="1" w:styleId="21">
+    <w:name w:val="Основной текст 21"/>
+    <w:basedOn w:val="1"/>
     <w:pPr>
       <w:jc w:val="both"/>
     </w:pPr>
@@ -6993,7 +7081,7 @@
       <w:szCs w:val="16"/>
     </w:rPr>
   </w:style>
-  <w:style w:type="paragraph" w:customStyle="1" w:styleId="1">
+  <w:style w:type="paragraph" w:customStyle="1" w:styleId="10">
     <w:name w:val="Обычный1"/>
     <w:rsid w:val="00DA3343"/>
     <w:rPr>

</xml_diff>